<commit_message>
Another test render & refactoring raportti
</commit_message>
<xml_diff>
--- a/tPolvinenTutkimusraporttiX.docx
+++ b/tPolvinenTutkimusraporttiX.docx
@@ -1239,43 +1239,17 @@
         <w:pStyle w:val="FirstParagraph"/>
       </w:pPr>
       <w:r>
-        <w:t xml:space="preserve">Per tutkimusongelma:</w:t>
-      </w:r>
-    </w:p>
-    <w:p>
-      <w:pPr>
-        <w:pStyle w:val="Compact"/>
-        <w:numPr>
-          <w:numId w:val="1003"/>
-          <w:ilvl w:val="0"/>
-        </w:numPr>
-      </w:pPr>
-      <w:r>
-        <w:t xml:space="preserve">Miten kasvintuotannossa hyödynnetään IoT-teknologioita?</w:t>
-      </w:r>
-    </w:p>
-    <w:p>
-      <w:pPr>
-        <w:pStyle w:val="Compact"/>
-        <w:numPr>
-          <w:numId w:val="1004"/>
-          <w:ilvl w:val="1"/>
-        </w:numPr>
-      </w:pPr>
-      <w:r>
-        <w:t xml:space="preserve">Miten peltotuotannon ja puutarhatuotannon erot vaikuttavat IoT -teknologioiden sovelluksiin?</w:t>
-      </w:r>
-    </w:p>
-    <w:p>
-      <w:pPr>
-        <w:pStyle w:val="Compact"/>
-        <w:numPr>
-          <w:numId w:val="1004"/>
-          <w:ilvl w:val="1"/>
-        </w:numPr>
-      </w:pPr>
-      <w:r>
-        <w:t xml:space="preserve">Minkä tyyppiset sovellukset tulevat tutkimusmateriaalissa selkeimmin esille, eli millaisista sovelluksista ja teknologioista kirjoitetaan ja tehdään tutkimusta tällä hetkellä?</w:t>
+        <w:t xml:space="preserve">Tässä osiossa käsitellään tutkimuksen vastaukset tutkimusongelmittain.</w:t>
+      </w:r>
+    </w:p>
+    <w:p>
+      <w:pPr>
+        <w:pStyle w:val="Heading2"/>
+      </w:pPr>
+      <w:bookmarkStart w:id="34" w:name="tutkimusongelma-in-vastaukset"/>
+      <w:bookmarkEnd w:id="34"/>
+      <w:r>
+        <w:t xml:space="preserve">Tutkimusongelma I:n vastaukset</w:t>
       </w:r>
     </w:p>
     <w:p>
@@ -1283,10 +1257,19 @@
         <w:pStyle w:val="FirstParagraph"/>
       </w:pPr>
       <w:r>
-        <w:rPr>
-          <w:i/>
-        </w:rPr>
-        <w:t xml:space="preserve">KIRJOITA TÄHÄN ONGELMAN I VASTAUS</w:t>
+        <w:t xml:space="preserve">Tutkimusongelma I) Miten kasvintuotannossa hyödynnetään IoT-teknologioita?</w:t>
+      </w:r>
+      <w:r>
+        <w:t xml:space="preserve"> </w:t>
+      </w:r>
+      <w:r>
+        <w:t xml:space="preserve">- Miten peltotuotannon ja puutarhatuotannon erot vaikuttavat IoT -teknologioiden sovelluksiin?</w:t>
+      </w:r>
+      <w:r>
+        <w:t xml:space="preserve"> </w:t>
+      </w:r>
+      <w:r>
+        <w:t xml:space="preserve">- Minkä tyyppiset sovellukset tulevat tutkimusmateriaalissa selkeimmin esille, eli millaisista sovelluksista ja teknologioista kirjoitetaan ja tehdään tutkimusta tällä hetkellä?</w:t>
       </w:r>
     </w:p>
     <w:p>
@@ -1336,26 +1319,28 @@
     </w:p>
     <w:p>
       <w:pPr>
-        <w:pStyle w:val="BodyText"/>
-      </w:pPr>
-      <w:r>
-        <w:t xml:space="preserve">KASVITEHTAISTA…Muita saman kaltaisia toimijoita on tullut jatkuvasti esille aineistoa etsittäessä ja vaikuttaa siltä, että kasvitehtaat tulevat nousemaan puutarhatuotannossa perinteisen kasvihuoneviljelyn rinnalle.</w:t>
-      </w:r>
-    </w:p>
-    <w:p>
-      <w:pPr>
-        <w:pStyle w:val="BodyText"/>
-      </w:pPr>
-      <w:r>
-        <w:t xml:space="preserve">Ongelman II vastaus saadaan vasta haastattelusta.</w:t>
+        <w:pStyle w:val="Heading2"/>
+      </w:pPr>
+      <w:bookmarkStart w:id="35" w:name="tutkimusongelma-iin-vastaukset"/>
+      <w:bookmarkEnd w:id="35"/>
+      <w:r>
+        <w:t xml:space="preserve">Tutkimusongelma II:n vastaukset</w:t>
+      </w:r>
+    </w:p>
+    <w:p>
+      <w:pPr>
+        <w:pStyle w:val="FirstParagraph"/>
+      </w:pPr>
+      <w:r>
+        <w:t xml:space="preserve">Tutkimusongelman II vastaukset kirjoitetaan haastattelun tuloksista.</w:t>
       </w:r>
     </w:p>
     <w:p>
       <w:pPr>
         <w:pStyle w:val="Heading1"/>
       </w:pPr>
-      <w:bookmarkStart w:id="34" w:name="johtopäätökset-ja-suositukset"/>
-      <w:bookmarkEnd w:id="34"/>
+      <w:bookmarkStart w:id="36" w:name="johtopäätökset-ja-suositukset"/>
+      <w:bookmarkEnd w:id="36"/>
       <w:r>
         <w:t xml:space="preserve">Johtopäätökset ja suositukset</w:t>
       </w:r>
@@ -1373,10 +1358,18 @@
     </w:p>
     <w:p>
       <w:pPr>
+        <w:pStyle w:val="BodyText"/>
+      </w:pPr>
+      <w:r>
+        <w:t xml:space="preserve">KASVITEHTAISTA…Muita saman kaltaisia toimijoita on tullut jatkuvasti esille aineistoa etsittäessä ja vaikuttaa siltä, että kasvitehtaat tulevat nousemaan puutarhatuotannossa perinteisen kasvihuoneviljelyn rinnalle.</w:t>
+      </w:r>
+    </w:p>
+    <w:p>
+      <w:pPr>
         <w:pStyle w:val="Heading1"/>
       </w:pPr>
-      <w:bookmarkStart w:id="35" w:name="lähteet"/>
-      <w:bookmarkEnd w:id="35"/>
+      <w:bookmarkStart w:id="37" w:name="lähteet"/>
+      <w:bookmarkEnd w:id="37"/>
       <w:r>
         <w:t xml:space="preserve">Lähteet</w:t>
       </w:r>
@@ -1403,7 +1396,7 @@
       <w:r>
         <w:t xml:space="preserve"> </w:t>
       </w:r>
-      <w:hyperlink r:id="rId36">
+      <w:hyperlink r:id="rId38">
         <w:r>
           <w:rPr>
             <w:rStyle w:val="Hyperlink"/>
@@ -1440,7 +1433,7 @@
       <w:r>
         <w:t xml:space="preserve"> </w:t>
       </w:r>
-      <w:hyperlink r:id="rId37">
+      <w:hyperlink r:id="rId39">
         <w:r>
           <w:rPr>
             <w:rStyle w:val="Hyperlink"/>
@@ -1477,7 +1470,7 @@
       <w:r>
         <w:t xml:space="preserve"> </w:t>
       </w:r>
-      <w:hyperlink r:id="rId38">
+      <w:hyperlink r:id="rId40">
         <w:r>
           <w:rPr>
             <w:rStyle w:val="Hyperlink"/>
@@ -1534,7 +1527,7 @@
       <w:r>
         <w:t xml:space="preserve"> </w:t>
       </w:r>
-      <w:hyperlink r:id="rId39">
+      <w:hyperlink r:id="rId41">
         <w:r>
           <w:rPr>
             <w:rStyle w:val="Hyperlink"/>
@@ -1571,7 +1564,7 @@
       <w:r>
         <w:t xml:space="preserve"> </w:t>
       </w:r>
-      <w:hyperlink r:id="rId40">
+      <w:hyperlink r:id="rId42">
         <w:r>
           <w:rPr>
             <w:rStyle w:val="Hyperlink"/>
@@ -1608,7 +1601,7 @@
       <w:r>
         <w:t xml:space="preserve"> </w:t>
       </w:r>
-      <w:hyperlink r:id="rId41">
+      <w:hyperlink r:id="rId43">
         <w:r>
           <w:rPr>
             <w:rStyle w:val="Hyperlink"/>
@@ -1645,7 +1638,7 @@
       <w:r>
         <w:t xml:space="preserve"> </w:t>
       </w:r>
-      <w:hyperlink r:id="rId42">
+      <w:hyperlink r:id="rId44">
         <w:r>
           <w:rPr>
             <w:rStyle w:val="Hyperlink"/>
@@ -1679,7 +1672,7 @@
       <w:r>
         <w:t xml:space="preserve"> </w:t>
       </w:r>
-      <w:hyperlink r:id="rId43">
+      <w:hyperlink r:id="rId45">
         <w:r>
           <w:rPr>
             <w:rStyle w:val="Hyperlink"/>
@@ -1716,7 +1709,7 @@
       <w:r>
         <w:t xml:space="preserve"> </w:t>
       </w:r>
-      <w:hyperlink r:id="rId44">
+      <w:hyperlink r:id="rId46">
         <w:r>
           <w:rPr>
             <w:rStyle w:val="Hyperlink"/>
@@ -1750,7 +1743,7 @@
       <w:r>
         <w:t xml:space="preserve"> </w:t>
       </w:r>
-      <w:hyperlink r:id="rId45">
+      <w:hyperlink r:id="rId47">
         <w:r>
           <w:rPr>
             <w:rStyle w:val="Hyperlink"/>
@@ -1787,7 +1780,7 @@
       <w:r>
         <w:t xml:space="preserve"> </w:t>
       </w:r>
-      <w:hyperlink r:id="rId46">
+      <w:hyperlink r:id="rId48">
         <w:r>
           <w:rPr>
             <w:rStyle w:val="Hyperlink"/>
@@ -1824,7 +1817,7 @@
       <w:r>
         <w:t xml:space="preserve"> </w:t>
       </w:r>
-      <w:hyperlink r:id="rId47">
+      <w:hyperlink r:id="rId49">
         <w:r>
           <w:rPr>
             <w:rStyle w:val="Hyperlink"/>
@@ -1858,7 +1851,7 @@
       <w:r>
         <w:t xml:space="preserve"> </w:t>
       </w:r>
-      <w:hyperlink r:id="rId48">
+      <w:hyperlink r:id="rId50">
         <w:r>
           <w:rPr>
             <w:rStyle w:val="Hyperlink"/>
@@ -1895,7 +1888,7 @@
       <w:r>
         <w:t xml:space="preserve"> </w:t>
       </w:r>
-      <w:hyperlink r:id="rId49">
+      <w:hyperlink r:id="rId51">
         <w:r>
           <w:rPr>
             <w:rStyle w:val="Hyperlink"/>
@@ -1932,7 +1925,7 @@
       <w:r>
         <w:t xml:space="preserve"> </w:t>
       </w:r>
-      <w:hyperlink r:id="rId50">
+      <w:hyperlink r:id="rId52">
         <w:r>
           <w:rPr>
             <w:rStyle w:val="Hyperlink"/>
@@ -1969,7 +1962,7 @@
       <w:r>
         <w:t xml:space="preserve"> </w:t>
       </w:r>
-      <w:hyperlink r:id="rId51">
+      <w:hyperlink r:id="rId53">
         <w:r>
           <w:rPr>
             <w:rStyle w:val="Hyperlink"/>
@@ -2006,7 +1999,7 @@
       <w:r>
         <w:t xml:space="preserve"> </w:t>
       </w:r>
-      <w:hyperlink r:id="rId52">
+      <w:hyperlink r:id="rId54">
         <w:r>
           <w:rPr>
             <w:rStyle w:val="Hyperlink"/>
@@ -2043,7 +2036,7 @@
       <w:r>
         <w:t xml:space="preserve"> </w:t>
       </w:r>
-      <w:hyperlink r:id="rId53">
+      <w:hyperlink r:id="rId55">
         <w:r>
           <w:rPr>
             <w:rStyle w:val="Hyperlink"/>
@@ -2080,7 +2073,7 @@
       <w:r>
         <w:t xml:space="preserve"> </w:t>
       </w:r>
-      <w:hyperlink r:id="rId54">
+      <w:hyperlink r:id="rId56">
         <w:r>
           <w:rPr>
             <w:rStyle w:val="Hyperlink"/>
@@ -2117,7 +2110,7 @@
       <w:r>
         <w:t xml:space="preserve"> </w:t>
       </w:r>
-      <w:hyperlink r:id="rId55">
+      <w:hyperlink r:id="rId57">
         <w:r>
           <w:rPr>
             <w:rStyle w:val="Hyperlink"/>
@@ -2154,7 +2147,7 @@
       <w:r>
         <w:t xml:space="preserve"> </w:t>
       </w:r>
-      <w:hyperlink r:id="rId56">
+      <w:hyperlink r:id="rId58">
         <w:r>
           <w:rPr>
             <w:rStyle w:val="Hyperlink"/>
@@ -2191,7 +2184,7 @@
       <w:r>
         <w:t xml:space="preserve"> </w:t>
       </w:r>
-      <w:hyperlink r:id="rId57">
+      <w:hyperlink r:id="rId59">
         <w:r>
           <w:rPr>
             <w:rStyle w:val="Hyperlink"/>
@@ -2228,7 +2221,7 @@
       <w:r>
         <w:t xml:space="preserve"> </w:t>
       </w:r>
-      <w:hyperlink r:id="rId58">
+      <w:hyperlink r:id="rId60">
         <w:r>
           <w:rPr>
             <w:rStyle w:val="Hyperlink"/>
@@ -2265,7 +2258,7 @@
       <w:r>
         <w:t xml:space="preserve"> </w:t>
       </w:r>
-      <w:hyperlink r:id="rId59">
+      <w:hyperlink r:id="rId61">
         <w:r>
           <w:rPr>
             <w:rStyle w:val="Hyperlink"/>
@@ -2302,7 +2295,7 @@
       <w:r>
         <w:t xml:space="preserve"> </w:t>
       </w:r>
-      <w:hyperlink r:id="rId60">
+      <w:hyperlink r:id="rId62">
         <w:r>
           <w:rPr>
             <w:rStyle w:val="Hyperlink"/>
@@ -2339,7 +2332,7 @@
       <w:r>
         <w:t xml:space="preserve"> </w:t>
       </w:r>
-      <w:hyperlink r:id="rId61">
+      <w:hyperlink r:id="rId63">
         <w:r>
           <w:rPr>
             <w:rStyle w:val="Hyperlink"/>
@@ -2376,7 +2369,7 @@
       <w:r>
         <w:t xml:space="preserve"> </w:t>
       </w:r>
-      <w:hyperlink r:id="rId62">
+      <w:hyperlink r:id="rId64">
         <w:r>
           <w:rPr>
             <w:rStyle w:val="Hyperlink"/>
@@ -2413,7 +2406,7 @@
       <w:r>
         <w:t xml:space="preserve"> </w:t>
       </w:r>
-      <w:hyperlink r:id="rId63">
+      <w:hyperlink r:id="rId65">
         <w:r>
           <w:rPr>
             <w:rStyle w:val="Hyperlink"/>
@@ -2450,7 +2443,7 @@
       <w:r>
         <w:t xml:space="preserve"> </w:t>
       </w:r>
-      <w:hyperlink r:id="rId64">
+      <w:hyperlink r:id="rId66">
         <w:r>
           <w:rPr>
             <w:rStyle w:val="Hyperlink"/>
@@ -2484,7 +2477,7 @@
       <w:r>
         <w:t xml:space="preserve"> </w:t>
       </w:r>
-      <w:hyperlink r:id="rId65">
+      <w:hyperlink r:id="rId67">
         <w:r>
           <w:rPr>
             <w:rStyle w:val="Hyperlink"/>
@@ -3145,7 +3138,7 @@
     </w:lvl>
   </w:abstractNum>
   <w:abstractNum w:abstractNumId="990">
-    <w:nsid w:val="7e8e156c"/>
+    <w:nsid w:val="f03f0ef9"/>
     <w:multiLevelType w:val="multilevel"/>
     <w:lvl w:ilvl="0">
       <w:numFmt w:val="bullet"/>
@@ -3226,7 +3219,7 @@
     </w:lvl>
   </w:abstractNum>
   <w:abstractNum w:abstractNumId="99622">
-    <w:nsid w:val="2e1f4727"/>
+    <w:nsid w:val="8734a6a0"/>
     <w:multiLevelType w:val="multilevel"/>
     <w:lvl w:ilvl="0">
       <w:start w:val="2"/>
@@ -3314,7 +3307,7 @@
     </w:lvl>
   </w:abstractNum>
   <w:abstractNum w:abstractNumId="991">
-    <w:nsid w:val="9fdf1962"/>
+    <w:nsid w:val="f9a48da1"/>
     <w:multiLevelType w:val="multilevel"/>
     <w:lvl w:ilvl="0">
       <w:numFmt w:val="bullet"/>
@@ -3385,94 +3378,6 @@
     <w:lvl w:ilvl="6">
       <w:numFmt w:val="bullet"/>
       <w:lvlText w:val="•"/>
-      <w:lvlJc w:val="left"/>
-      <w:pPr>
-        <w:tabs>
-          <w:tab w:val="num" w:pos="4320"/>
-        </w:tabs>
-        <w:ind w:left="4800" w:hanging="480"/>
-      </w:pPr>
-    </w:lvl>
-  </w:abstractNum>
-  <w:abstractNum w:abstractNumId="99621">
-    <w:nsid w:val="b7d2fdc6"/>
-    <w:multiLevelType w:val="multilevel"/>
-    <w:lvl w:ilvl="0">
-      <w:start w:val="1"/>
-      <w:numFmt w:val="upperRoman"/>
-      <w:lvlText w:val="%1)"/>
-      <w:lvlJc w:val="left"/>
-      <w:pPr>
-        <w:tabs>
-          <w:tab w:val="num" w:pos="0"/>
-        </w:tabs>
-        <w:ind w:left="480" w:hanging="480"/>
-      </w:pPr>
-    </w:lvl>
-    <w:lvl w:ilvl="1">
-      <w:start w:val="1"/>
-      <w:numFmt w:val="upperRoman"/>
-      <w:lvlText w:val="%2)"/>
-      <w:lvlJc w:val="left"/>
-      <w:pPr>
-        <w:tabs>
-          <w:tab w:val="num" w:pos="720"/>
-        </w:tabs>
-        <w:ind w:left="1200" w:hanging="480"/>
-      </w:pPr>
-    </w:lvl>
-    <w:lvl w:ilvl="2">
-      <w:start w:val="1"/>
-      <w:numFmt w:val="upperRoman"/>
-      <w:lvlText w:val="%3)"/>
-      <w:lvlJc w:val="left"/>
-      <w:pPr>
-        <w:tabs>
-          <w:tab w:val="num" w:pos="1440"/>
-        </w:tabs>
-        <w:ind w:left="1920" w:hanging="480"/>
-      </w:pPr>
-    </w:lvl>
-    <w:lvl w:ilvl="3">
-      <w:start w:val="1"/>
-      <w:numFmt w:val="upperRoman"/>
-      <w:lvlText w:val="%4)"/>
-      <w:lvlJc w:val="left"/>
-      <w:pPr>
-        <w:tabs>
-          <w:tab w:val="num" w:pos="2160"/>
-        </w:tabs>
-        <w:ind w:left="2640" w:hanging="480"/>
-      </w:pPr>
-    </w:lvl>
-    <w:lvl w:ilvl="4">
-      <w:start w:val="1"/>
-      <w:numFmt w:val="upperRoman"/>
-      <w:lvlText w:val="%5)"/>
-      <w:lvlJc w:val="left"/>
-      <w:pPr>
-        <w:tabs>
-          <w:tab w:val="num" w:pos="2880"/>
-        </w:tabs>
-        <w:ind w:left="3360" w:hanging="480"/>
-      </w:pPr>
-    </w:lvl>
-    <w:lvl w:ilvl="5">
-      <w:start w:val="1"/>
-      <w:numFmt w:val="upperRoman"/>
-      <w:lvlText w:val="%6)"/>
-      <w:lvlJc w:val="left"/>
-      <w:pPr>
-        <w:tabs>
-          <w:tab w:val="num" w:pos="3600"/>
-        </w:tabs>
-        <w:ind w:left="4080" w:hanging="480"/>
-      </w:pPr>
-    </w:lvl>
-    <w:lvl w:ilvl="6">
-      <w:start w:val="1"/>
-      <w:numFmt w:val="upperRoman"/>
-      <w:lvlText w:val="%7)"/>
       <w:lvlJc w:val="left"/>
       <w:pPr>
         <w:tabs>
@@ -3651,33 +3556,6 @@
     </w:lvlOverride>
   </w:num>
   <w:num w:numId="1002">
-    <w:abstractNumId w:val="991"/>
-  </w:num>
-  <w:num w:numId="1003">
-    <w:abstractNumId w:val="99621"/>
-    <w:lvlOverride w:ilvl="0">
-      <w:startOverride w:val="1"/>
-    </w:lvlOverride>
-    <w:lvlOverride w:ilvl="1">
-      <w:startOverride w:val="1"/>
-    </w:lvlOverride>
-    <w:lvlOverride w:ilvl="2">
-      <w:startOverride w:val="1"/>
-    </w:lvlOverride>
-    <w:lvlOverride w:ilvl="3">
-      <w:startOverride w:val="1"/>
-    </w:lvlOverride>
-    <w:lvlOverride w:ilvl="4">
-      <w:startOverride w:val="1"/>
-    </w:lvlOverride>
-    <w:lvlOverride w:ilvl="5">
-      <w:startOverride w:val="1"/>
-    </w:lvlOverride>
-    <w:lvlOverride w:ilvl="6">
-      <w:startOverride w:val="1"/>
-    </w:lvlOverride>
-  </w:num>
-  <w:num w:numId="1004">
     <w:abstractNumId w:val="991"/>
   </w:num>
 </w:numbering>

</xml_diff>